<commit_message>
Adding programs changeConstValue, levelOfVirtuality | renamed cpyConstructor to copyConstructor
</commit_message>
<xml_diff>
--- a/Setting up VS Code.docx
+++ b/Setting up VS Code.docx
@@ -37,28 +37,40 @@
     <w:p/>
     <w:p>
       <w:r>
-        <w:t>C/C++:Edit Configurations(JSON)</w:t>
+        <w:t>C/C++</w:t>
+      </w:r>
+      <w:proofErr w:type="gramStart"/>
+      <w:r>
+        <w:t>:Edit</w:t>
+      </w:r>
+      <w:proofErr w:type="gramEnd"/>
+      <w:r>
+        <w:t xml:space="preserve"> Configurations(JSON)</w:t>
       </w:r>
       <w:r>
         <w:t xml:space="preserve"> – opens </w:t>
       </w:r>
+      <w:proofErr w:type="spellStart"/>
       <w:r>
         <w:rPr>
           <w:b/>
         </w:rPr>
         <w:t>c_cpp_properties.json</w:t>
       </w:r>
+      <w:proofErr w:type="spellEnd"/>
     </w:p>
     <w:p>
       <w:r>
         <w:t xml:space="preserve">Tasks: Configure Task – opens </w:t>
       </w:r>
+      <w:proofErr w:type="spellStart"/>
       <w:r>
         <w:rPr>
           <w:b/>
         </w:rPr>
         <w:t>tasks.json</w:t>
       </w:r>
+      <w:proofErr w:type="spellEnd"/>
     </w:p>
     <w:p>
       <w:pPr>
@@ -69,7 +81,15 @@
         </w:numPr>
       </w:pPr>
       <w:r>
-        <w:t>create tasks.json file from template</w:t>
+        <w:t xml:space="preserve">create </w:t>
+      </w:r>
+      <w:proofErr w:type="spellStart"/>
+      <w:r>
+        <w:t>tasks.json</w:t>
+      </w:r>
+      <w:proofErr w:type="spellEnd"/>
+      <w:r>
+        <w:t xml:space="preserve"> file from template</w:t>
       </w:r>
     </w:p>
     <w:p>
@@ -93,7 +113,23 @@
         </w:numPr>
       </w:pPr>
       <w:r>
-        <w:t xml:space="preserve">   -&gt; this will create a default task.json file. In this file,</w:t>
+        <w:t xml:space="preserve">   -&gt; </w:t>
+      </w:r>
+      <w:proofErr w:type="gramStart"/>
+      <w:r>
+        <w:t>this</w:t>
+      </w:r>
+      <w:proofErr w:type="gramEnd"/>
+      <w:r>
+        <w:t xml:space="preserve"> will create a default </w:t>
+      </w:r>
+      <w:proofErr w:type="spellStart"/>
+      <w:r>
+        <w:t>task.json</w:t>
+      </w:r>
+      <w:proofErr w:type="spellEnd"/>
+      <w:r>
+        <w:t xml:space="preserve"> file. In this file,</w:t>
       </w:r>
     </w:p>
     <w:p>
@@ -154,7 +190,15 @@
         </w:rPr>
       </w:pPr>
       <w:r>
-        <w:t xml:space="preserve">      -&gt; this will generate the </w:t>
+        <w:t xml:space="preserve">      -&gt; </w:t>
+      </w:r>
+      <w:proofErr w:type="gramStart"/>
+      <w:r>
+        <w:t>this</w:t>
+      </w:r>
+      <w:proofErr w:type="gramEnd"/>
+      <w:r>
+        <w:t xml:space="preserve"> will generate the </w:t>
       </w:r>
       <w:r>
         <w:rPr>
@@ -163,7 +207,15 @@
         <w:t>executable</w:t>
       </w:r>
       <w:r>
-        <w:t xml:space="preserve"> file for the selected cpp file</w:t>
+        <w:t xml:space="preserve"> file for the selected </w:t>
+      </w:r>
+      <w:proofErr w:type="spellStart"/>
+      <w:r>
+        <w:t>cpp</w:t>
+      </w:r>
+      <w:proofErr w:type="spellEnd"/>
+      <w:r>
+        <w:t xml:space="preserve"> file</w:t>
       </w:r>
       <w:r>
         <w:rPr>
@@ -188,7 +240,15 @@
     </w:p>
     <w:p>
       <w:r>
-        <w:t>For debugging, go to Debugger tab(on left side bar)</w:t>
+        <w:t xml:space="preserve">For debugging, go to Debugger </w:t>
+      </w:r>
+      <w:proofErr w:type="gramStart"/>
+      <w:r>
+        <w:t>tab(</w:t>
+      </w:r>
+      <w:proofErr w:type="gramEnd"/>
+      <w:r>
+        <w:t>on left side bar)</w:t>
       </w:r>
     </w:p>
     <w:p>
@@ -198,22 +258,37 @@
     </w:p>
     <w:p>
       <w:r>
-        <w:t xml:space="preserve">  -&gt; then select “C++(GDB/LLDB)” option</w:t>
-      </w:r>
-    </w:p>
-    <w:p>
-      <w:r>
         <w:t xml:space="preserve">  -&gt; </w:t>
       </w:r>
-      <w:r>
-        <w:t xml:space="preserve">this will create the </w:t>
-      </w:r>
+      <w:proofErr w:type="gramStart"/>
+      <w:r>
+        <w:t>then</w:t>
+      </w:r>
+      <w:proofErr w:type="gramEnd"/>
+      <w:r>
+        <w:t xml:space="preserve"> select “C++(GDB/LLDB)” option</w:t>
+      </w:r>
+    </w:p>
+    <w:p>
+      <w:r>
+        <w:t xml:space="preserve">  -&gt; </w:t>
+      </w:r>
+      <w:proofErr w:type="gramStart"/>
+      <w:r>
+        <w:t>this</w:t>
+      </w:r>
+      <w:proofErr w:type="gramEnd"/>
+      <w:r>
+        <w:t xml:space="preserve"> will create the </w:t>
+      </w:r>
+      <w:proofErr w:type="spellStart"/>
       <w:r>
         <w:rPr>
           <w:b/>
         </w:rPr>
         <w:t>launch.json</w:t>
       </w:r>
+      <w:proofErr w:type="spellEnd"/>
       <w:r>
         <w:t xml:space="preserve"> file inside </w:t>
       </w:r>
@@ -221,8 +296,16 @@
         <w:rPr>
           <w:b/>
         </w:rPr>
-        <w:t>.vscode</w:t>
-      </w:r>
+        <w:t>.</w:t>
+      </w:r>
+      <w:proofErr w:type="spellStart"/>
+      <w:r>
+        <w:rPr>
+          <w:b/>
+        </w:rPr>
+        <w:t>vscode</w:t>
+      </w:r>
+      <w:proofErr w:type="spellEnd"/>
       <w:r>
         <w:t xml:space="preserve"> directory</w:t>
       </w:r>
@@ -240,8 +323,25 @@
         </w:rPr>
       </w:pPr>
       <w:r>
-        <w:t xml:space="preserve">      -&gt; in launch.json, set value of “</w:t>
-      </w:r>
+        <w:t xml:space="preserve">      -&gt; </w:t>
+      </w:r>
+      <w:proofErr w:type="gramStart"/>
+      <w:r>
+        <w:t>in</w:t>
+      </w:r>
+      <w:proofErr w:type="gramEnd"/>
+      <w:r>
+        <w:t xml:space="preserve"> </w:t>
+      </w:r>
+      <w:proofErr w:type="spellStart"/>
+      <w:r>
+        <w:t>launch.json</w:t>
+      </w:r>
+      <w:proofErr w:type="spellEnd"/>
+      <w:r>
+        <w:t>, set value of “</w:t>
+      </w:r>
+      <w:proofErr w:type="spellStart"/>
       <w:r>
         <w:rPr>
           <w:rFonts w:ascii="Consolas" w:eastAsia="Times New Roman" w:hAnsi="Consolas" w:cs="Times New Roman"/>
@@ -252,6 +352,7 @@
         </w:rPr>
         <w:t>miDebuggerPath</w:t>
       </w:r>
+      <w:proofErr w:type="spellEnd"/>
       <w:r>
         <w:rPr>
           <w:rFonts w:ascii="Consolas" w:eastAsia="Times New Roman" w:hAnsi="Consolas" w:cs="Times New Roman"/>
@@ -260,13 +361,10 @@
           <w:szCs w:val="21"/>
           <w:lang w:eastAsia="en-IN"/>
         </w:rPr>
-        <w:t>” to bin folder of the mingw directory path.</w:t>
-      </w:r>
-    </w:p>
-    <w:p>
-      <w:pPr>
-        <w:shd w:val="clear" w:color="auto" w:fill="1E1E1E"/>
-        <w:spacing w:line="285" w:lineRule="atLeast"/>
+        <w:t xml:space="preserve">” to bin folder of the </w:t>
+      </w:r>
+      <w:proofErr w:type="spellStart"/>
+      <w:r>
         <w:rPr>
           <w:rFonts w:ascii="Consolas" w:eastAsia="Times New Roman" w:hAnsi="Consolas" w:cs="Times New Roman"/>
           <w:color w:val="9CDCFE"/>
@@ -274,7 +372,9 @@
           <w:szCs w:val="21"/>
           <w:lang w:eastAsia="en-IN"/>
         </w:rPr>
-      </w:pPr>
+        <w:t>mingw</w:t>
+      </w:r>
+      <w:proofErr w:type="spellEnd"/>
       <w:r>
         <w:rPr>
           <w:rFonts w:ascii="Consolas" w:eastAsia="Times New Roman" w:hAnsi="Consolas" w:cs="Times New Roman"/>
@@ -283,8 +383,65 @@
           <w:szCs w:val="21"/>
           <w:lang w:eastAsia="en-IN"/>
         </w:rPr>
-        <w:t xml:space="preserve">    -&gt; Also, add a field “preLaunchTask”, and set its value same as the “label” in tasks.json</w:t>
-      </w:r>
+        <w:t xml:space="preserve"> directory path.</w:t>
+      </w:r>
+    </w:p>
+    <w:p>
+      <w:pPr>
+        <w:shd w:val="clear" w:color="auto" w:fill="1E1E1E"/>
+        <w:spacing w:line="285" w:lineRule="atLeast"/>
+        <w:rPr>
+          <w:rFonts w:ascii="Consolas" w:eastAsia="Times New Roman" w:hAnsi="Consolas" w:cs="Times New Roman"/>
+          <w:color w:val="9CDCFE"/>
+          <w:sz w:val="21"/>
+          <w:szCs w:val="21"/>
+          <w:lang w:eastAsia="en-IN"/>
+        </w:rPr>
+      </w:pPr>
+      <w:r>
+        <w:rPr>
+          <w:rFonts w:ascii="Consolas" w:eastAsia="Times New Roman" w:hAnsi="Consolas" w:cs="Times New Roman"/>
+          <w:color w:val="9CDCFE"/>
+          <w:sz w:val="21"/>
+          <w:szCs w:val="21"/>
+          <w:lang w:eastAsia="en-IN"/>
+        </w:rPr>
+        <w:t xml:space="preserve">    -&gt; Also, add a field “</w:t>
+      </w:r>
+      <w:proofErr w:type="spellStart"/>
+      <w:r>
+        <w:rPr>
+          <w:rFonts w:ascii="Consolas" w:eastAsia="Times New Roman" w:hAnsi="Consolas" w:cs="Times New Roman"/>
+          <w:color w:val="9CDCFE"/>
+          <w:sz w:val="21"/>
+          <w:szCs w:val="21"/>
+          <w:lang w:eastAsia="en-IN"/>
+        </w:rPr>
+        <w:t>preLaunchTask</w:t>
+      </w:r>
+      <w:proofErr w:type="spellEnd"/>
+      <w:r>
+        <w:rPr>
+          <w:rFonts w:ascii="Consolas" w:eastAsia="Times New Roman" w:hAnsi="Consolas" w:cs="Times New Roman"/>
+          <w:color w:val="9CDCFE"/>
+          <w:sz w:val="21"/>
+          <w:szCs w:val="21"/>
+          <w:lang w:eastAsia="en-IN"/>
+        </w:rPr>
+        <w:t xml:space="preserve">”, and set its value same as the “label” in </w:t>
+      </w:r>
+      <w:proofErr w:type="spellStart"/>
+      <w:r>
+        <w:rPr>
+          <w:rFonts w:ascii="Consolas" w:eastAsia="Times New Roman" w:hAnsi="Consolas" w:cs="Times New Roman"/>
+          <w:color w:val="9CDCFE"/>
+          <w:sz w:val="21"/>
+          <w:szCs w:val="21"/>
+          <w:lang w:eastAsia="en-IN"/>
+        </w:rPr>
+        <w:t>tasks.json</w:t>
+      </w:r>
+      <w:proofErr w:type="spellEnd"/>
     </w:p>
     <w:p>
       <w:pPr>
@@ -306,7 +463,51 @@
           <w:szCs w:val="21"/>
           <w:lang w:eastAsia="en-IN"/>
         </w:rPr>
-        <w:t xml:space="preserve">    -&gt; And in the “program” field, set its value as “${workspaceFolder}/&lt;executable_file_name&gt;.exe</w:t>
+        <w:t xml:space="preserve">    -&gt; And in the “program” field, set its value as “${</w:t>
+      </w:r>
+      <w:proofErr w:type="spellStart"/>
+      <w:r>
+        <w:rPr>
+          <w:rFonts w:ascii="Consolas" w:eastAsia="Times New Roman" w:hAnsi="Consolas" w:cs="Times New Roman"/>
+          <w:color w:val="9CDCFE"/>
+          <w:sz w:val="21"/>
+          <w:szCs w:val="21"/>
+          <w:lang w:eastAsia="en-IN"/>
+        </w:rPr>
+        <w:t>workspaceFolder</w:t>
+      </w:r>
+      <w:proofErr w:type="spellEnd"/>
+      <w:r>
+        <w:rPr>
+          <w:rFonts w:ascii="Consolas" w:eastAsia="Times New Roman" w:hAnsi="Consolas" w:cs="Times New Roman"/>
+          <w:color w:val="9CDCFE"/>
+          <w:sz w:val="21"/>
+          <w:szCs w:val="21"/>
+          <w:lang w:eastAsia="en-IN"/>
+        </w:rPr>
+        <w:t>}/&lt;</w:t>
+      </w:r>
+      <w:proofErr w:type="spellStart"/>
+      <w:r>
+        <w:rPr>
+          <w:rFonts w:ascii="Consolas" w:eastAsia="Times New Roman" w:hAnsi="Consolas" w:cs="Times New Roman"/>
+          <w:color w:val="9CDCFE"/>
+          <w:sz w:val="21"/>
+          <w:szCs w:val="21"/>
+          <w:lang w:eastAsia="en-IN"/>
+        </w:rPr>
+        <w:t>executable_file_name</w:t>
+      </w:r>
+      <w:proofErr w:type="spellEnd"/>
+      <w:r>
+        <w:rPr>
+          <w:rFonts w:ascii="Consolas" w:eastAsia="Times New Roman" w:hAnsi="Consolas" w:cs="Times New Roman"/>
+          <w:color w:val="9CDCFE"/>
+          <w:sz w:val="21"/>
+          <w:szCs w:val="21"/>
+          <w:lang w:eastAsia="en-IN"/>
+        </w:rPr>
+        <w:t>&gt;.exe</w:t>
       </w:r>
     </w:p>
     <w:p>
@@ -362,8 +563,13 @@
         </w:numPr>
       </w:pPr>
       <w:r>
-        <w:t>Create account on github</w:t>
-      </w:r>
+        <w:t xml:space="preserve">Create account on </w:t>
+      </w:r>
+      <w:proofErr w:type="spellStart"/>
+      <w:r>
+        <w:t>github</w:t>
+      </w:r>
+      <w:proofErr w:type="spellEnd"/>
     </w:p>
     <w:p>
       <w:pPr>
@@ -375,7 +581,15 @@
       </w:pPr>
       <w:r>
         <w:lastRenderedPageBreak/>
-        <w:t>Create a repository github and copy URL</w:t>
+        <w:t xml:space="preserve">Create a repository </w:t>
+      </w:r>
+      <w:proofErr w:type="spellStart"/>
+      <w:r>
+        <w:t>github</w:t>
+      </w:r>
+      <w:proofErr w:type="spellEnd"/>
+      <w:r>
+        <w:t xml:space="preserve"> and copy URL</w:t>
       </w:r>
     </w:p>
     <w:p>
@@ -441,13 +655,27 @@
         <w:t>Add remote repo (GitHub repository link)</w:t>
       </w:r>
       <w:r>
-        <w:t xml:space="preserve"> -&gt; (Ctrl+Shift+P) -&gt; Search(Git: Add Remote) -&gt; paste the repo link</w:t>
-      </w:r>
-      <w:r>
-        <w:t xml:space="preserve"> or authorise VSCode to access GitHub account</w:t>
-      </w:r>
-      <w:bookmarkStart w:id="0" w:name="_GoBack"/>
-      <w:bookmarkEnd w:id="0"/>
+        <w:t xml:space="preserve"> -&gt; (</w:t>
+      </w:r>
+      <w:proofErr w:type="spellStart"/>
+      <w:r>
+        <w:t>Ctrl+Shift+P</w:t>
+      </w:r>
+      <w:proofErr w:type="spellEnd"/>
+      <w:r>
+        <w:t>) -&gt; Search(Git: Add Remote) -&gt; paste the repo link</w:t>
+      </w:r>
+      <w:r>
+        <w:t xml:space="preserve"> or authorise </w:t>
+      </w:r>
+      <w:proofErr w:type="spellStart"/>
+      <w:r>
+        <w:t>VSCode</w:t>
+      </w:r>
+      <w:proofErr w:type="spellEnd"/>
+      <w:r>
+        <w:t xml:space="preserve"> to access GitHub account</w:t>
+      </w:r>
     </w:p>
     <w:p>
       <w:pPr>
@@ -464,16 +692,82 @@
         <w:t xml:space="preserve"> </w:t>
       </w:r>
       <w:r>
-        <w:t xml:space="preserve">??(Is commit not the last step? - </w:t>
+        <w:t xml:space="preserve">??(Is commit not the last step? </w:t>
+      </w:r>
+      <w:r>
+        <w:t>–</w:t>
+      </w:r>
+      <w:r>
+        <w:t xml:space="preserve"> </w:t>
       </w:r>
     </w:p>
     <w:p>
       <w:pPr>
         <w:pStyle w:val="ListParagraph"/>
-        <w:numPr>
-          <w:ilvl w:val="0"/>
-          <w:numId w:val="3"/>
-        </w:numPr>
+      </w:pPr>
+    </w:p>
+    <w:p>
+      <w:pPr>
+        <w:shd w:val="clear" w:color="auto" w:fill="1E1E1E"/>
+        <w:spacing w:line="285" w:lineRule="atLeast"/>
+        <w:ind w:left="360"/>
+      </w:pPr>
+      <w:r>
+        <w:t xml:space="preserve">  </w:t>
+      </w:r>
+      <w:r>
+        <w:t xml:space="preserve">    $ git   push  </w:t>
+      </w:r>
+      <w:bookmarkStart w:id="0" w:name="_GoBack"/>
+      <w:bookmarkEnd w:id="0"/>
+      <w:r>
+        <w:t xml:space="preserve">       </w:t>
+      </w:r>
+      <w:proofErr w:type="spellStart"/>
+      <w:r>
+        <w:t>vscode</w:t>
+      </w:r>
+      <w:proofErr w:type="spellEnd"/>
+      <w:r>
+        <w:t xml:space="preserve">              master</w:t>
+      </w:r>
+    </w:p>
+    <w:p>
+      <w:pPr>
+        <w:shd w:val="clear" w:color="auto" w:fill="1E1E1E"/>
+        <w:spacing w:line="285" w:lineRule="atLeast"/>
+        <w:ind w:left="360"/>
+        <w:rPr>
+          <w:rFonts w:ascii="Consolas" w:eastAsia="Times New Roman" w:hAnsi="Consolas" w:cs="Times New Roman"/>
+          <w:color w:val="9CDCFE"/>
+          <w:sz w:val="21"/>
+          <w:szCs w:val="21"/>
+          <w:lang w:eastAsia="en-IN"/>
+        </w:rPr>
+      </w:pPr>
+      <w:r>
+        <w:t xml:space="preserve">                         &lt;</w:t>
+      </w:r>
+      <w:proofErr w:type="spellStart"/>
+      <w:r>
+        <w:t>remote_name</w:t>
+      </w:r>
+      <w:proofErr w:type="spellEnd"/>
+      <w:r>
+        <w:t>&gt;    &lt;</w:t>
+      </w:r>
+      <w:proofErr w:type="spellStart"/>
+      <w:r>
+        <w:t>branch_name</w:t>
+      </w:r>
+      <w:proofErr w:type="spellEnd"/>
+      <w:r>
+        <w:t>&gt;</w:t>
+      </w:r>
+    </w:p>
+    <w:p>
+      <w:pPr>
+        <w:pStyle w:val="ListParagraph"/>
       </w:pPr>
     </w:p>
     <w:p/>

</xml_diff>